<commit_message>
added graph to writeup
</commit_message>
<xml_diff>
--- a/assn2/WriteupAss2NLP.docx
+++ b/assn2/WriteupAss2NLP.docx
@@ -1,7 +1,310 @@
 
 <file path=word/document.xml><?xml version="1.0" encoding="utf-8"?>
-<w:document xmlns:wpc="http://schemas.microsoft.com/office/word/2010/wordprocessingCanvas" xmlns:mc="http://schemas.openxmlformats.org/markup-compatibility/2006" xmlns:o="urn:schemas-microsoft-com:office:office" xmlns:r="http://schemas.openxmlformats.org/officeDocument/2006/relationships" xmlns:m="http://schemas.openxmlformats.org/officeDocument/2006/math" xmlns:v="urn:schemas-microsoft-com:vml" xmlns:wp14="http://schemas.microsoft.com/office/word/2010/wordprocessingDrawing" xmlns:wp="http://schemas.openxmlformats.org/drawingml/2006/wordprocessingDrawing" xmlns:w10="urn:schemas-microsoft-com:office:word" xmlns:w="http://schemas.openxmlformats.org/wordprocessingml/2006/main" xmlns:w14="http://schemas.microsoft.com/office/word/2010/wordml" xmlns:wpg="http://schemas.microsoft.com/office/word/2010/wordprocessingGroup" xmlns:wpi="http://schemas.microsoft.com/office/word/2010/wordprocessingInk" xmlns:wne="http://schemas.microsoft.com/office/word/2006/wordml" xmlns:wps="http://schemas.microsoft.com/office/word/2010/wordprocessingShape" mc:Ignorable="w14 wp14">
+<w:document xmlns:ve="http://schemas.openxmlformats.org/markup-compatibility/2006" xmlns:o="urn:schemas-microsoft-com:office:office" xmlns:r="http://schemas.openxmlformats.org/officeDocument/2006/relationships" xmlns:m="http://schemas.openxmlformats.org/officeDocument/2006/math" xmlns:v="urn:schemas-microsoft-com:vml" xmlns:wp="http://schemas.openxmlformats.org/drawingml/2006/wordprocessingDrawing" xmlns:w10="urn:schemas-microsoft-com:office:word" xmlns:w="http://schemas.openxmlformats.org/wordprocessingml/2006/main" xmlns:wne="http://schemas.microsoft.com/office/word/2006/wordml">
   <w:body>
+    <w:p>
+      <w:pPr>
+        <w:ind w:left="360"/>
+      </w:pPr>
+      <w:r>
+        <w:t xml:space="preserve">I started out the assignment by reading some papers on sentiment analysis. I figured out that for features I would need some words representing the opinion of the author. </w:t>
+      </w:r>
+    </w:p>
+    <w:p>
+      <w:pPr>
+        <w:ind w:left="360"/>
+        <w:rPr>
+          <w:rStyle w:val="apple-converted-space"/>
+          <w:rFonts w:ascii="Arial" w:hAnsi="Arial" w:cs="Arial"/>
+          <w:color w:val="000000"/>
+          <w:sz w:val="20"/>
+          <w:szCs w:val="20"/>
+        </w:rPr>
+      </w:pPr>
+      <w:r>
+        <w:t xml:space="preserve">I started out with finding some positive and negative words online from a general website. I extracted these terms and ran a J48 decision tree classifier on the arff file. </w:t>
+      </w:r>
+      <w:r>
+        <w:t xml:space="preserve">I reached </w:t>
+      </w:r>
+      <w:r>
+        <w:t>38% accuracy.</w:t>
+      </w:r>
+      <w:r>
+        <w:t xml:space="preserve"> I used W</w:t>
+      </w:r>
+      <w:r>
+        <w:t>eka’s attribute feature selection</w:t>
+      </w:r>
+      <w:r>
+        <w:t xml:space="preserve"> and then I re ran the classifier and I reached a 42% accuracy. I then tried different classifiers and I got the max accuracy </w:t>
+      </w:r>
+      <w:r>
+        <w:t xml:space="preserve">of 45% </w:t>
+      </w:r>
+      <w:r>
+        <w:t>by using SMO</w:t>
+      </w:r>
+      <w:r>
+        <w:t xml:space="preserve">. Then </w:t>
+      </w:r>
+      <w:r>
+        <w:t xml:space="preserve">I came across a specialized lexicon from </w:t>
+      </w:r>
+      <w:r>
+        <w:rPr>
+          <w:rStyle w:val="apple-style-span"/>
+          <w:rFonts w:ascii="Arial" w:hAnsi="Arial" w:cs="Arial"/>
+          <w:color w:val="000000"/>
+          <w:sz w:val="20"/>
+          <w:szCs w:val="20"/>
+        </w:rPr>
+        <w:t>Janice Wiebe and Rada Mihalcea. They have a subjectivity lexicon that I downloaded from</w:t>
+      </w:r>
+      <w:r>
+        <w:rPr>
+          <w:rStyle w:val="apple-converted-space"/>
+          <w:rFonts w:ascii="Arial" w:hAnsi="Arial" w:cs="Arial"/>
+          <w:color w:val="000000"/>
+          <w:sz w:val="20"/>
+          <w:szCs w:val="20"/>
+        </w:rPr>
+        <w:t> </w:t>
+      </w:r>
+      <w:hyperlink r:id="rId5" w:tgtFrame="_blank" w:history="1">
+        <w:r>
+          <w:rPr>
+            <w:rStyle w:val="Hyperlink"/>
+            <w:rFonts w:ascii="Arial" w:hAnsi="Arial" w:cs="Arial"/>
+            <w:color w:val="114170"/>
+            <w:sz w:val="20"/>
+            <w:szCs w:val="20"/>
+          </w:rPr>
+          <w:t>http://www.cs.pitt.edu/mpqa/</w:t>
+        </w:r>
+      </w:hyperlink>
+      <w:r>
+        <w:rPr>
+          <w:rStyle w:val="apple-converted-space"/>
+          <w:rFonts w:ascii="Arial" w:hAnsi="Arial" w:cs="Arial"/>
+          <w:color w:val="000000"/>
+          <w:sz w:val="20"/>
+          <w:szCs w:val="20"/>
+        </w:rPr>
+        <w:t> .</w:t>
+      </w:r>
+      <w:r>
+        <w:rPr>
+          <w:rStyle w:val="apple-converted-space"/>
+          <w:rFonts w:ascii="Arial" w:hAnsi="Arial" w:cs="Arial"/>
+          <w:color w:val="000000"/>
+          <w:sz w:val="20"/>
+          <w:szCs w:val="20"/>
+        </w:rPr>
+        <w:t xml:space="preserve"> And then I re ran my experiments and astonishingly gave me a boost of 5% and I got around 50% accuracy.</w:t>
+      </w:r>
+      <w:r>
+        <w:rPr>
+          <w:rStyle w:val="apple-converted-space"/>
+          <w:rFonts w:ascii="Arial" w:hAnsi="Arial" w:cs="Arial"/>
+          <w:color w:val="000000"/>
+          <w:sz w:val="20"/>
+          <w:szCs w:val="20"/>
+        </w:rPr>
+        <w:t xml:space="preserve"> At the same time accuracy for binary class reached to 74% and for </w:t>
+      </w:r>
+      <w:r>
+        <w:rPr>
+          <w:rStyle w:val="apple-converted-space"/>
+          <w:rFonts w:ascii="Arial" w:hAnsi="Arial" w:cs="Arial"/>
+          <w:color w:val="000000"/>
+          <w:sz w:val="20"/>
+          <w:szCs w:val="20"/>
+        </w:rPr>
+        <w:t>reviewer’s</w:t>
+      </w:r>
+      <w:r>
+        <w:rPr>
+          <w:rStyle w:val="apple-converted-space"/>
+          <w:rFonts w:ascii="Arial" w:hAnsi="Arial" w:cs="Arial"/>
+          <w:color w:val="000000"/>
+          <w:sz w:val="20"/>
+          <w:szCs w:val="20"/>
+        </w:rPr>
+        <w:t xml:space="preserve"> classification to 93%.</w:t>
+      </w:r>
+      <w:r>
+        <w:rPr>
+          <w:rStyle w:val="apple-converted-space"/>
+          <w:rFonts w:ascii="Arial" w:hAnsi="Arial" w:cs="Arial"/>
+          <w:color w:val="000000"/>
+          <w:sz w:val="20"/>
+          <w:szCs w:val="20"/>
+        </w:rPr>
+        <w:t xml:space="preserve"> </w:t>
+      </w:r>
+      <w:r>
+        <w:rPr>
+          <w:rStyle w:val="apple-converted-space"/>
+          <w:rFonts w:ascii="Arial" w:hAnsi="Arial" w:cs="Arial"/>
+          <w:color w:val="000000"/>
+          <w:sz w:val="20"/>
+          <w:szCs w:val="20"/>
+        </w:rPr>
+        <w:t xml:space="preserve">I was also using some document specific features such as document length, number of positive words, no of negative words, difference between positive words, no of </w:t>
+      </w:r>
+      <w:r>
+        <w:rPr>
+          <w:rStyle w:val="apple-converted-space"/>
+          <w:rFonts w:ascii="Arial" w:hAnsi="Arial" w:cs="Arial"/>
+          <w:color w:val="000000"/>
+          <w:sz w:val="20"/>
+          <w:szCs w:val="20"/>
+        </w:rPr>
+        <w:t>punctuations.etc. For most of the features I was using their tf-idf values.</w:t>
+      </w:r>
+      <w:r>
+        <w:rPr>
+          <w:rStyle w:val="apple-converted-space"/>
+          <w:rFonts w:ascii="Arial" w:hAnsi="Arial" w:cs="Arial"/>
+          <w:color w:val="000000"/>
+          <w:sz w:val="20"/>
+          <w:szCs w:val="20"/>
+        </w:rPr>
+        <w:t xml:space="preserve"> </w:t>
+      </w:r>
+    </w:p>
+    <w:p>
+      <w:pPr>
+        <w:ind w:left="360"/>
+      </w:pPr>
+      <w:r>
+        <w:t xml:space="preserve">I then used Stanford parser to get the parts of speech and typed dependencies. </w:t>
+      </w:r>
+      <w:r>
+        <w:t>I used the count of nouns, ve</w:t>
+      </w:r>
+      <w:r>
+        <w:t>r</w:t>
+      </w:r>
+      <w:r>
+        <w:t xml:space="preserve">bs, adjectives, adverbs and determiners as features. This raised my accuracy from 50% to 53%. </w:t>
+      </w:r>
+      <w:r>
+        <w:t>I then tried adding some more positive and negative terms as features but nothing improved any more accuracy.</w:t>
+      </w:r>
+    </w:p>
+    <w:p>
+      <w:pPr>
+        <w:ind w:left="360"/>
+        <w:rPr>
+          <w:rStyle w:val="apple-converted-space"/>
+          <w:rFonts w:ascii="Arial" w:hAnsi="Arial" w:cs="Arial"/>
+          <w:color w:val="000000"/>
+          <w:sz w:val="20"/>
+          <w:szCs w:val="20"/>
+        </w:rPr>
+      </w:pPr>
+      <w:r>
+        <w:t xml:space="preserve">I compared the features selected by </w:t>
+      </w:r>
+      <w:r>
+        <w:t>W</w:t>
+      </w:r>
+      <w:r>
+        <w:t>eka for positive/negative and multi star classifications.</w:t>
+      </w:r>
+      <w:r>
+        <w:rPr>
+          <w:rStyle w:val="apple-converted-space"/>
+          <w:rFonts w:ascii="Arial" w:hAnsi="Arial" w:cs="Arial"/>
+          <w:color w:val="000000"/>
+          <w:sz w:val="20"/>
+          <w:szCs w:val="20"/>
+        </w:rPr>
+        <w:t xml:space="preserve"> </w:t>
+      </w:r>
+      <w:r>
+        <w:rPr>
+          <w:rStyle w:val="apple-converted-space"/>
+          <w:rFonts w:ascii="Arial" w:hAnsi="Arial" w:cs="Arial"/>
+          <w:color w:val="000000"/>
+          <w:sz w:val="20"/>
+          <w:szCs w:val="20"/>
+        </w:rPr>
+        <w:t>There were some features that were only used in one of them and not another. I tried combining all the selected features and that resulted in increasing the accuracy from 54% to 58%</w:t>
+      </w:r>
+      <w:r>
+        <w:rPr>
+          <w:rStyle w:val="apple-converted-space"/>
+          <w:rFonts w:ascii="Arial" w:hAnsi="Arial" w:cs="Arial"/>
+          <w:color w:val="000000"/>
+          <w:sz w:val="20"/>
+          <w:szCs w:val="20"/>
+        </w:rPr>
+        <w:t xml:space="preserve"> for multi star rating and from 74% to 79.8% for positive/negative classification.</w:t>
+      </w:r>
+    </w:p>
+    <w:p>
+      <w:pPr>
+        <w:ind w:left="360"/>
+      </w:pPr>
+      <w:r>
+        <w:drawing>
+          <wp:inline distT="0" distB="0" distL="0" distR="0">
+            <wp:extent cx="5943600" cy="2026285"/>
+            <wp:effectExtent l="19050" t="0" r="19050" b="0"/>
+            <wp:docPr id="1" name="Chart 1"/>
+            <wp:cNvGraphicFramePr/>
+            <a:graphic xmlns:a="http://schemas.openxmlformats.org/drawingml/2006/main">
+              <a:graphicData uri="http://schemas.openxmlformats.org/drawingml/2006/chart">
+                <c:chart xmlns:c="http://schemas.openxmlformats.org/drawingml/2006/chart" xmlns:r="http://schemas.openxmlformats.org/officeDocument/2006/relationships" r:id="rId6"/>
+              </a:graphicData>
+            </a:graphic>
+          </wp:inline>
+        </w:drawing>
+      </w:r>
+    </w:p>
+    <w:p>
+      <w:pPr>
+        <w:ind w:left="360"/>
+      </w:pPr>
+    </w:p>
+    <w:p>
+      <w:pPr>
+        <w:ind w:left="360"/>
+      </w:pPr>
+      <w:r>
+        <w:t>I was not able to use typed dependency from Stanford parser. I would have tried it to see if I could have improved the accuracy. I also tried using reviewer</w:t>
+      </w:r>
+      <w:r>
+        <w:t>’</w:t>
+      </w:r>
+      <w:r>
+        <w:t xml:space="preserve">s classification first to increase the accuracy but it </w:t>
+      </w:r>
+      <w:r>
+        <w:t>d</w:t>
+      </w:r>
+      <w:r>
+        <w:t>idnt result in any increase in the accuracy.</w:t>
+      </w:r>
+    </w:p>
+    <w:p>
+      <w:pPr>
+        <w:ind w:left="360"/>
+      </w:pPr>
+    </w:p>
+    <w:p>
+      <w:pPr>
+        <w:ind w:left="360"/>
+      </w:pPr>
+    </w:p>
+    <w:p>
+      <w:pPr>
+        <w:ind w:left="360"/>
+      </w:pPr>
+    </w:p>
     <w:p>
       <w:pPr>
         <w:pStyle w:val="ListParagraph"/>
@@ -302,15 +605,7 @@
         <w:t>Yes within a task such as the star rating it was easier t</w:t>
       </w:r>
       <w:r>
-        <w:t xml:space="preserve">o classify 4 </w:t>
-      </w:r>
-      <w:proofErr w:type="gramStart"/>
-      <w:r>
-        <w:t>star</w:t>
-      </w:r>
-      <w:proofErr w:type="gramEnd"/>
-      <w:r>
-        <w:t xml:space="preserve"> or 1 star than</w:t>
+        <w:t>o classify 4 star or 1 star than</w:t>
       </w:r>
       <w:r>
         <w:t xml:space="preserve"> to classify 2 star or 3 star. The reason </w:t>
@@ -382,7 +677,13 @@
       </w:pPr>
       <w:r>
         <w:lastRenderedPageBreak/>
-        <w:t>The star rating and Reviewers class classification ere most different because in one we were trying to classify them based on the opinions and in other we were trying to classify based on the style of the author.</w:t>
+        <w:t xml:space="preserve">The star rating and Reviewers class classification </w:t>
+      </w:r>
+      <w:r>
+        <w:t>w</w:t>
+      </w:r>
+      <w:r>
+        <w:t>ere most different because in one we were trying to classify them based on the opinions and in other we were trying to classify based on the style of the author.</w:t>
       </w:r>
       <w:r>
         <w:t xml:space="preserve"> </w:t>
@@ -411,15 +712,7 @@
         <w:t xml:space="preserve"> set of bag of words features </w:t>
       </w:r>
       <w:r>
-        <w:t xml:space="preserve">that I selected using the term frequency in the training set and then using </w:t>
-      </w:r>
-      <w:proofErr w:type="spellStart"/>
-      <w:r>
-        <w:t>weka</w:t>
-      </w:r>
-      <w:proofErr w:type="spellEnd"/>
-      <w:r>
-        <w:t xml:space="preserve"> feature selection to reduce the number of informative features </w:t>
+        <w:t xml:space="preserve">that I selected using the term frequency in the training set and then using weka feature selection to reduce the number of informative features </w:t>
       </w:r>
       <w:r>
         <w:t xml:space="preserve">and some other </w:t>
@@ -434,15 +727,7 @@
         <w:t>words, doc length, no of n</w:t>
       </w:r>
       <w:r>
-        <w:t xml:space="preserve">egative words, no of nouns, difference between positive and negative words, no of superlative words, no of negating words (not, isn’t </w:t>
-      </w:r>
-      <w:proofErr w:type="spellStart"/>
-      <w:r>
-        <w:t>etc</w:t>
-      </w:r>
-      <w:proofErr w:type="spellEnd"/>
-      <w:r>
-        <w:t>).</w:t>
+        <w:t>egative words, no of nouns, difference between positive and negative words, no of superlative words, no of negating words (not, isn’t etc).</w:t>
       </w:r>
       <w:r>
         <w:t>etc.</w:t>
@@ -644,7 +929,7 @@
 </file>
 
 <file path=word/numbering.xml><?xml version="1.0" encoding="utf-8"?>
-<w:numbering xmlns:wpc="http://schemas.microsoft.com/office/word/2010/wordprocessingCanvas" xmlns:mc="http://schemas.openxmlformats.org/markup-compatibility/2006" xmlns:o="urn:schemas-microsoft-com:office:office" xmlns:r="http://schemas.openxmlformats.org/officeDocument/2006/relationships" xmlns:m="http://schemas.openxmlformats.org/officeDocument/2006/math" xmlns:v="urn:schemas-microsoft-com:vml" xmlns:wp14="http://schemas.microsoft.com/office/word/2010/wordprocessingDrawing" xmlns:wp="http://schemas.openxmlformats.org/drawingml/2006/wordprocessingDrawing" xmlns:w10="urn:schemas-microsoft-com:office:word" xmlns:w="http://schemas.openxmlformats.org/wordprocessingml/2006/main" xmlns:w14="http://schemas.microsoft.com/office/word/2010/wordml" xmlns:wpg="http://schemas.microsoft.com/office/word/2010/wordprocessingGroup" xmlns:wpi="http://schemas.microsoft.com/office/word/2010/wordprocessingInk" xmlns:wne="http://schemas.microsoft.com/office/word/2006/wordml" xmlns:wps="http://schemas.microsoft.com/office/word/2010/wordprocessingShape" mc:Ignorable="w14 wp14">
+<w:numbering xmlns:ve="http://schemas.openxmlformats.org/markup-compatibility/2006" xmlns:o="urn:schemas-microsoft-com:office:office" xmlns:r="http://schemas.openxmlformats.org/officeDocument/2006/relationships" xmlns:m="http://schemas.openxmlformats.org/officeDocument/2006/math" xmlns:v="urn:schemas-microsoft-com:vml" xmlns:wp="http://schemas.openxmlformats.org/drawingml/2006/wordprocessingDrawing" xmlns:w10="urn:schemas-microsoft-com:office:word" xmlns:w="http://schemas.openxmlformats.org/wordprocessingml/2006/main" xmlns:wne="http://schemas.microsoft.com/office/word/2006/wordml">
   <w:abstractNum w:abstractNumId="0">
     <w:nsid w:val="4A3F2319"/>
     <w:multiLevelType w:val="hybridMultilevel"/>
@@ -741,7 +1026,262 @@
 </file>
 
 <file path=word/styles.xml><?xml version="1.0" encoding="utf-8"?>
-<w:styles xmlns:mc="http://schemas.openxmlformats.org/markup-compatibility/2006" xmlns:r="http://schemas.openxmlformats.org/officeDocument/2006/relationships" xmlns:w="http://schemas.openxmlformats.org/wordprocessingml/2006/main" xmlns:w14="http://schemas.microsoft.com/office/word/2010/wordml" mc:Ignorable="w14">
+<w:styles xmlns:r="http://schemas.openxmlformats.org/officeDocument/2006/relationships" xmlns:w="http://schemas.openxmlformats.org/wordprocessingml/2006/main">
+  <w:docDefaults>
+    <w:rPrDefault>
+      <w:rPr>
+        <w:rFonts w:asciiTheme="minorHAnsi" w:eastAsiaTheme="minorHAnsi" w:hAnsiTheme="minorHAnsi" w:cstheme="minorBidi"/>
+        <w:sz w:val="22"/>
+        <w:szCs w:val="22"/>
+        <w:lang w:val="en-US" w:eastAsia="en-US" w:bidi="ar-SA"/>
+      </w:rPr>
+    </w:rPrDefault>
+    <w:pPrDefault>
+      <w:pPr>
+        <w:spacing w:after="200" w:line="276" w:lineRule="auto"/>
+      </w:pPr>
+    </w:pPrDefault>
+  </w:docDefaults>
+  <w:latentStyles w:defLockedState="0" w:defUIPriority="99" w:defSemiHidden="1" w:defUnhideWhenUsed="1" w:defQFormat="0" w:count="267">
+    <w:lsdException w:name="Normal" w:semiHidden="0" w:uiPriority="0" w:unhideWhenUsed="0" w:qFormat="1"/>
+    <w:lsdException w:name="heading 1" w:semiHidden="0" w:uiPriority="9" w:unhideWhenUsed="0" w:qFormat="1"/>
+    <w:lsdException w:name="heading 2" w:uiPriority="9" w:qFormat="1"/>
+    <w:lsdException w:name="heading 3" w:uiPriority="9" w:qFormat="1"/>
+    <w:lsdException w:name="heading 4" w:uiPriority="9" w:qFormat="1"/>
+    <w:lsdException w:name="heading 5" w:uiPriority="9" w:qFormat="1"/>
+    <w:lsdException w:name="heading 6" w:uiPriority="9" w:qFormat="1"/>
+    <w:lsdException w:name="heading 7" w:uiPriority="9" w:qFormat="1"/>
+    <w:lsdException w:name="heading 8" w:uiPriority="9" w:qFormat="1"/>
+    <w:lsdException w:name="heading 9" w:uiPriority="9" w:qFormat="1"/>
+    <w:lsdException w:name="toc 1" w:uiPriority="39"/>
+    <w:lsdException w:name="toc 2" w:uiPriority="39"/>
+    <w:lsdException w:name="toc 3" w:uiPriority="39"/>
+    <w:lsdException w:name="toc 4" w:uiPriority="39"/>
+    <w:lsdException w:name="toc 5" w:uiPriority="39"/>
+    <w:lsdException w:name="toc 6" w:uiPriority="39"/>
+    <w:lsdException w:name="toc 7" w:uiPriority="39"/>
+    <w:lsdException w:name="toc 8" w:uiPriority="39"/>
+    <w:lsdException w:name="toc 9" w:uiPriority="39"/>
+    <w:lsdException w:name="caption" w:uiPriority="35" w:qFormat="1"/>
+    <w:lsdException w:name="Title" w:semiHidden="0" w:uiPriority="10" w:unhideWhenUsed="0" w:qFormat="1"/>
+    <w:lsdException w:name="Default Paragraph Font" w:uiPriority="1"/>
+    <w:lsdException w:name="Subtitle" w:semiHidden="0" w:uiPriority="11" w:unhideWhenUsed="0" w:qFormat="1"/>
+    <w:lsdException w:name="Strong" w:semiHidden="0" w:uiPriority="22" w:unhideWhenUsed="0" w:qFormat="1"/>
+    <w:lsdException w:name="Emphasis" w:semiHidden="0" w:uiPriority="20" w:unhideWhenUsed="0" w:qFormat="1"/>
+    <w:lsdException w:name="Table Grid" w:semiHidden="0" w:uiPriority="59" w:unhideWhenUsed="0"/>
+    <w:lsdException w:name="Placeholder Text" w:unhideWhenUsed="0"/>
+    <w:lsdException w:name="No Spacing" w:semiHidden="0" w:uiPriority="1" w:unhideWhenUsed="0" w:qFormat="1"/>
+    <w:lsdException w:name="Light Shading" w:semiHidden="0" w:uiPriority="60" w:unhideWhenUsed="0"/>
+    <w:lsdException w:name="Light List" w:semiHidden="0" w:uiPriority="61" w:unhideWhenUsed="0"/>
+    <w:lsdException w:name="Light Grid" w:semiHidden="0" w:uiPriority="62" w:unhideWhenUsed="0"/>
+    <w:lsdException w:name="Medium Shading 1" w:semiHidden="0" w:uiPriority="63" w:unhideWhenUsed="0"/>
+    <w:lsdException w:name="Medium Shading 2" w:semiHidden="0" w:uiPriority="64" w:unhideWhenUsed="0"/>
+    <w:lsdException w:name="Medium List 1" w:semiHidden="0" w:uiPriority="65" w:unhideWhenUsed="0"/>
+    <w:lsdException w:name="Medium List 2" w:semiHidden="0" w:uiPriority="66" w:unhideWhenUsed="0"/>
+    <w:lsdException w:name="Medium Grid 1" w:semiHidden="0" w:uiPriority="67" w:unhideWhenUsed="0"/>
+    <w:lsdException w:name="Medium Grid 2" w:semiHidden="0" w:uiPriority="68" w:unhideWhenUsed="0"/>
+    <w:lsdException w:name="Medium Grid 3" w:semiHidden="0" w:uiPriority="69" w:unhideWhenUsed="0"/>
+    <w:lsdException w:name="Dark List" w:semiHidden="0" w:uiPriority="70" w:unhideWhenUsed="0"/>
+    <w:lsdException w:name="Colorful Shading" w:semiHidden="0" w:uiPriority="71" w:unhideWhenUsed="0"/>
+    <w:lsdException w:name="Colorful List" w:semiHidden="0" w:uiPriority="72" w:unhideWhenUsed="0"/>
+    <w:lsdException w:name="Colorful Grid" w:semiHidden="0" w:uiPriority="73" w:unhideWhenUsed="0"/>
+    <w:lsdException w:name="Light Shading Accent 1" w:semiHidden="0" w:uiPriority="60" w:unhideWhenUsed="0"/>
+    <w:lsdException w:name="Light List Accent 1" w:semiHidden="0" w:uiPriority="61" w:unhideWhenUsed="0"/>
+    <w:lsdException w:name="Light Grid Accent 1" w:semiHidden="0" w:uiPriority="62" w:unhideWhenUsed="0"/>
+    <w:lsdException w:name="Medium Shading 1 Accent 1" w:semiHidden="0" w:uiPriority="63" w:unhideWhenUsed="0"/>
+    <w:lsdException w:name="Medium Shading 2 Accent 1" w:semiHidden="0" w:uiPriority="64" w:unhideWhenUsed="0"/>
+    <w:lsdException w:name="Medium List 1 Accent 1" w:semiHidden="0" w:uiPriority="65" w:unhideWhenUsed="0"/>
+    <w:lsdException w:name="Revision" w:unhideWhenUsed="0"/>
+    <w:lsdException w:name="List Paragraph" w:semiHidden="0" w:uiPriority="34" w:unhideWhenUsed="0" w:qFormat="1"/>
+    <w:lsdException w:name="Quote" w:semiHidden="0" w:uiPriority="29" w:unhideWhenUsed="0" w:qFormat="1"/>
+    <w:lsdException w:name="Intense Quote" w:semiHidden="0" w:uiPriority="30" w:unhideWhenUsed="0" w:qFormat="1"/>
+    <w:lsdException w:name="Medium List 2 Accent 1" w:semiHidden="0" w:uiPriority="66" w:unhideWhenUsed="0"/>
+    <w:lsdException w:name="Medium Grid 1 Accent 1" w:semiHidden="0" w:uiPriority="67" w:unhideWhenUsed="0"/>
+    <w:lsdException w:name="Medium Grid 2 Accent 1" w:semiHidden="0" w:uiPriority="68" w:unhideWhenUsed="0"/>
+    <w:lsdException w:name="Medium Grid 3 Accent 1" w:semiHidden="0" w:uiPriority="69" w:unhideWhenUsed="0"/>
+    <w:lsdException w:name="Dark List Accent 1" w:semiHidden="0" w:uiPriority="70" w:unhideWhenUsed="0"/>
+    <w:lsdException w:name="Colorful Shading Accent 1" w:semiHidden="0" w:uiPriority="71" w:unhideWhenUsed="0"/>
+    <w:lsdException w:name="Colorful List Accent 1" w:semiHidden="0" w:uiPriority="72" w:unhideWhenUsed="0"/>
+    <w:lsdException w:name="Colorful Grid Accent 1" w:semiHidden="0" w:uiPriority="73" w:unhideWhenUsed="0"/>
+    <w:lsdException w:name="Light Shading Accent 2" w:semiHidden="0" w:uiPriority="60" w:unhideWhenUsed="0"/>
+    <w:lsdException w:name="Light List Accent 2" w:semiHidden="0" w:uiPriority="61" w:unhideWhenUsed="0"/>
+    <w:lsdException w:name="Light Grid Accent 2" w:semiHidden="0" w:uiPriority="62" w:unhideWhenUsed="0"/>
+    <w:lsdException w:name="Medium Shading 1 Accent 2" w:semiHidden="0" w:uiPriority="63" w:unhideWhenUsed="0"/>
+    <w:lsdException w:name="Medium Shading 2 Accent 2" w:semiHidden="0" w:uiPriority="64" w:unhideWhenUsed="0"/>
+    <w:lsdException w:name="Medium List 1 Accent 2" w:semiHidden="0" w:uiPriority="65" w:unhideWhenUsed="0"/>
+    <w:lsdException w:name="Medium List 2 Accent 2" w:semiHidden="0" w:uiPriority="66" w:unhideWhenUsed="0"/>
+    <w:lsdException w:name="Medium Grid 1 Accent 2" w:semiHidden="0" w:uiPriority="67" w:unhideWhenUsed="0"/>
+    <w:lsdException w:name="Medium Grid 2 Accent 2" w:semiHidden="0" w:uiPriority="68" w:unhideWhenUsed="0"/>
+    <w:lsdException w:name="Medium Grid 3 Accent 2" w:semiHidden="0" w:uiPriority="69" w:unhideWhenUsed="0"/>
+    <w:lsdException w:name="Dark List Accent 2" w:semiHidden="0" w:uiPriority="70" w:unhideWhenUsed="0"/>
+    <w:lsdException w:name="Colorful Shading Accent 2" w:semiHidden="0" w:uiPriority="71" w:unhideWhenUsed="0"/>
+    <w:lsdException w:name="Colorful List Accent 2" w:semiHidden="0" w:uiPriority="72" w:unhideWhenUsed="0"/>
+    <w:lsdException w:name="Colorful Grid Accent 2" w:semiHidden="0" w:uiPriority="73" w:unhideWhenUsed="0"/>
+    <w:lsdException w:name="Light Shading Accent 3" w:semiHidden="0" w:uiPriority="60" w:unhideWhenUsed="0"/>
+    <w:lsdException w:name="Light List Accent 3" w:semiHidden="0" w:uiPriority="61" w:unhideWhenUsed="0"/>
+    <w:lsdException w:name="Light Grid Accent 3" w:semiHidden="0" w:uiPriority="62" w:unhideWhenUsed="0"/>
+    <w:lsdException w:name="Medium Shading 1 Accent 3" w:semiHidden="0" w:uiPriority="63" w:unhideWhenUsed="0"/>
+    <w:lsdException w:name="Medium Shading 2 Accent 3" w:semiHidden="0" w:uiPriority="64" w:unhideWhenUsed="0"/>
+    <w:lsdException w:name="Medium List 1 Accent 3" w:semiHidden="0" w:uiPriority="65" w:unhideWhenUsed="0"/>
+    <w:lsdException w:name="Medium List 2 Accent 3" w:semiHidden="0" w:uiPriority="66" w:unhideWhenUsed="0"/>
+    <w:lsdException w:name="Medium Grid 1 Accent 3" w:semiHidden="0" w:uiPriority="67" w:unhideWhenUsed="0"/>
+    <w:lsdException w:name="Medium Grid 2 Accent 3" w:semiHidden="0" w:uiPriority="68" w:unhideWhenUsed="0"/>
+    <w:lsdException w:name="Medium Grid 3 Accent 3" w:semiHidden="0" w:uiPriority="69" w:unhideWhenUsed="0"/>
+    <w:lsdException w:name="Dark List Accent 3" w:semiHidden="0" w:uiPriority="70" w:unhideWhenUsed="0"/>
+    <w:lsdException w:name="Colorful Shading Accent 3" w:semiHidden="0" w:uiPriority="71" w:unhideWhenUsed="0"/>
+    <w:lsdException w:name="Colorful List Accent 3" w:semiHidden="0" w:uiPriority="72" w:unhideWhenUsed="0"/>
+    <w:lsdException w:name="Colorful Grid Accent 3" w:semiHidden="0" w:uiPriority="73" w:unhideWhenUsed="0"/>
+    <w:lsdException w:name="Light Shading Accent 4" w:semiHidden="0" w:uiPriority="60" w:unhideWhenUsed="0"/>
+    <w:lsdException w:name="Light List Accent 4" w:semiHidden="0" w:uiPriority="61" w:unhideWhenUsed="0"/>
+    <w:lsdException w:name="Light Grid Accent 4" w:semiHidden="0" w:uiPriority="62" w:unhideWhenUsed="0"/>
+    <w:lsdException w:name="Medium Shading 1 Accent 4" w:semiHidden="0" w:uiPriority="63" w:unhideWhenUsed="0"/>
+    <w:lsdException w:name="Medium Shading 2 Accent 4" w:semiHidden="0" w:uiPriority="64" w:unhideWhenUsed="0"/>
+    <w:lsdException w:name="Medium List 1 Accent 4" w:semiHidden="0" w:uiPriority="65" w:unhideWhenUsed="0"/>
+    <w:lsdException w:name="Medium List 2 Accent 4" w:semiHidden="0" w:uiPriority="66" w:unhideWhenUsed="0"/>
+    <w:lsdException w:name="Medium Grid 1 Accent 4" w:semiHidden="0" w:uiPriority="67" w:unhideWhenUsed="0"/>
+    <w:lsdException w:name="Medium Grid 2 Accent 4" w:semiHidden="0" w:uiPriority="68" w:unhideWhenUsed="0"/>
+    <w:lsdException w:name="Medium Grid 3 Accent 4" w:semiHidden="0" w:uiPriority="69" w:unhideWhenUsed="0"/>
+    <w:lsdException w:name="Dark List Accent 4" w:semiHidden="0" w:uiPriority="70" w:unhideWhenUsed="0"/>
+    <w:lsdException w:name="Colorful Shading Accent 4" w:semiHidden="0" w:uiPriority="71" w:unhideWhenUsed="0"/>
+    <w:lsdException w:name="Colorful List Accent 4" w:semiHidden="0" w:uiPriority="72" w:unhideWhenUsed="0"/>
+    <w:lsdException w:name="Colorful Grid Accent 4" w:semiHidden="0" w:uiPriority="73" w:unhideWhenUsed="0"/>
+    <w:lsdException w:name="Light Shading Accent 5" w:semiHidden="0" w:uiPriority="60" w:unhideWhenUsed="0"/>
+    <w:lsdException w:name="Light List Accent 5" w:semiHidden="0" w:uiPriority="61" w:unhideWhenUsed="0"/>
+    <w:lsdException w:name="Light Grid Accent 5" w:semiHidden="0" w:uiPriority="62" w:unhideWhenUsed="0"/>
+    <w:lsdException w:name="Medium Shading 1 Accent 5" w:semiHidden="0" w:uiPriority="63" w:unhideWhenUsed="0"/>
+    <w:lsdException w:name="Medium Shading 2 Accent 5" w:semiHidden="0" w:uiPriority="64" w:unhideWhenUsed="0"/>
+    <w:lsdException w:name="Medium List 1 Accent 5" w:semiHidden="0" w:uiPriority="65" w:unhideWhenUsed="0"/>
+    <w:lsdException w:name="Medium List 2 Accent 5" w:semiHidden="0" w:uiPriority="66" w:unhideWhenUsed="0"/>
+    <w:lsdException w:name="Medium Grid 1 Accent 5" w:semiHidden="0" w:uiPriority="67" w:unhideWhenUsed="0"/>
+    <w:lsdException w:name="Medium Grid 2 Accent 5" w:semiHidden="0" w:uiPriority="68" w:unhideWhenUsed="0"/>
+    <w:lsdException w:name="Medium Grid 3 Accent 5" w:semiHidden="0" w:uiPriority="69" w:unhideWhenUsed="0"/>
+    <w:lsdException w:name="Dark List Accent 5" w:semiHidden="0" w:uiPriority="70" w:unhideWhenUsed="0"/>
+    <w:lsdException w:name="Colorful Shading Accent 5" w:semiHidden="0" w:uiPriority="71" w:unhideWhenUsed="0"/>
+    <w:lsdException w:name="Colorful List Accent 5" w:semiHidden="0" w:uiPriority="72" w:unhideWhenUsed="0"/>
+    <w:lsdException w:name="Colorful Grid Accent 5" w:semiHidden="0" w:uiPriority="73" w:unhideWhenUsed="0"/>
+    <w:lsdException w:name="Light Shading Accent 6" w:semiHidden="0" w:uiPriority="60" w:unhideWhenUsed="0"/>
+    <w:lsdException w:name="Light List Accent 6" w:semiHidden="0" w:uiPriority="61" w:unhideWhenUsed="0"/>
+    <w:lsdException w:name="Light Grid Accent 6" w:semiHidden="0" w:uiPriority="62" w:unhideWhenUsed="0"/>
+    <w:lsdException w:name="Medium Shading 1 Accent 6" w:semiHidden="0" w:uiPriority="63" w:unhideWhenUsed="0"/>
+    <w:lsdException w:name="Medium Shading 2 Accent 6" w:semiHidden="0" w:uiPriority="64" w:unhideWhenUsed="0"/>
+    <w:lsdException w:name="Medium List 1 Accent 6" w:semiHidden="0" w:uiPriority="65" w:unhideWhenUsed="0"/>
+    <w:lsdException w:name="Medium List 2 Accent 6" w:semiHidden="0" w:uiPriority="66" w:unhideWhenUsed="0"/>
+    <w:lsdException w:name="Medium Grid 1 Accent 6" w:semiHidden="0" w:uiPriority="67" w:unhideWhenUsed="0"/>
+    <w:lsdException w:name="Medium Grid 2 Accent 6" w:semiHidden="0" w:uiPriority="68" w:unhideWhenUsed="0"/>
+    <w:lsdException w:name="Medium Grid 3 Accent 6" w:semiHidden="0" w:uiPriority="69" w:unhideWhenUsed="0"/>
+    <w:lsdException w:name="Dark List Accent 6" w:semiHidden="0" w:uiPriority="70" w:unhideWhenUsed="0"/>
+    <w:lsdException w:name="Colorful Shading Accent 6" w:semiHidden="0" w:uiPriority="71" w:unhideWhenUsed="0"/>
+    <w:lsdException w:name="Colorful List Accent 6" w:semiHidden="0" w:uiPriority="72" w:unhideWhenUsed="0"/>
+    <w:lsdException w:name="Colorful Grid Accent 6" w:semiHidden="0" w:uiPriority="73" w:unhideWhenUsed="0"/>
+    <w:lsdException w:name="Subtle Emphasis" w:semiHidden="0" w:uiPriority="19" w:unhideWhenUsed="0" w:qFormat="1"/>
+    <w:lsdException w:name="Intense Emphasis" w:semiHidden="0" w:uiPriority="21" w:unhideWhenUsed="0" w:qFormat="1"/>
+    <w:lsdException w:name="Subtle Reference" w:semiHidden="0" w:uiPriority="31" w:unhideWhenUsed="0" w:qFormat="1"/>
+    <w:lsdException w:name="Intense Reference" w:semiHidden="0" w:uiPriority="32" w:unhideWhenUsed="0" w:qFormat="1"/>
+    <w:lsdException w:name="Book Title" w:semiHidden="0" w:uiPriority="33" w:unhideWhenUsed="0" w:qFormat="1"/>
+    <w:lsdException w:name="Bibliography" w:uiPriority="37"/>
+    <w:lsdException w:name="TOC Heading" w:uiPriority="39" w:qFormat="1"/>
+  </w:latentStyles>
+  <w:style w:type="paragraph" w:default="1" w:styleId="Normal">
+    <w:name w:val="Normal"/>
+    <w:qFormat/>
+    <w:rsid w:val="006F46E8"/>
+  </w:style>
+  <w:style w:type="character" w:default="1" w:styleId="DefaultParagraphFont">
+    <w:name w:val="Default Paragraph Font"/>
+    <w:uiPriority w:val="1"/>
+    <w:semiHidden/>
+    <w:unhideWhenUsed/>
+  </w:style>
+  <w:style w:type="table" w:default="1" w:styleId="TableNormal">
+    <w:name w:val="Normal Table"/>
+    <w:uiPriority w:val="99"/>
+    <w:semiHidden/>
+    <w:unhideWhenUsed/>
+    <w:qFormat/>
+    <w:tblPr>
+      <w:tblInd w:w="0" w:type="dxa"/>
+      <w:tblCellMar>
+        <w:top w:w="0" w:type="dxa"/>
+        <w:left w:w="108" w:type="dxa"/>
+        <w:bottom w:w="0" w:type="dxa"/>
+        <w:right w:w="108" w:type="dxa"/>
+      </w:tblCellMar>
+    </w:tblPr>
+  </w:style>
+  <w:style w:type="numbering" w:default="1" w:styleId="NoList">
+    <w:name w:val="No List"/>
+    <w:uiPriority w:val="99"/>
+    <w:semiHidden/>
+    <w:unhideWhenUsed/>
+  </w:style>
+  <w:style w:type="paragraph" w:styleId="ListParagraph">
+    <w:name w:val="List Paragraph"/>
+    <w:basedOn w:val="Normal"/>
+    <w:uiPriority w:val="34"/>
+    <w:qFormat/>
+    <w:rsid w:val="00A9310A"/>
+    <w:pPr>
+      <w:ind w:left="720"/>
+      <w:contextualSpacing/>
+    </w:pPr>
+  </w:style>
+  <w:style w:type="character" w:customStyle="1" w:styleId="apple-style-span">
+    <w:name w:val="apple-style-span"/>
+    <w:basedOn w:val="DefaultParagraphFont"/>
+    <w:rsid w:val="009C7B24"/>
+  </w:style>
+  <w:style w:type="character" w:customStyle="1" w:styleId="apple-converted-space">
+    <w:name w:val="apple-converted-space"/>
+    <w:basedOn w:val="DefaultParagraphFont"/>
+    <w:rsid w:val="009C7B24"/>
+  </w:style>
+  <w:style w:type="character" w:styleId="Hyperlink">
+    <w:name w:val="Hyperlink"/>
+    <w:basedOn w:val="DefaultParagraphFont"/>
+    <w:uiPriority w:val="99"/>
+    <w:semiHidden/>
+    <w:unhideWhenUsed/>
+    <w:rsid w:val="009C7B24"/>
+    <w:rPr>
+      <w:color w:val="0000FF"/>
+      <w:u w:val="single"/>
+    </w:rPr>
+  </w:style>
+  <w:style w:type="paragraph" w:styleId="BalloonText">
+    <w:name w:val="Balloon Text"/>
+    <w:basedOn w:val="Normal"/>
+    <w:link w:val="BalloonTextChar"/>
+    <w:uiPriority w:val="99"/>
+    <w:semiHidden/>
+    <w:unhideWhenUsed/>
+    <w:rsid w:val="00C8135B"/>
+    <w:pPr>
+      <w:spacing w:after="0" w:line="240" w:lineRule="auto"/>
+    </w:pPr>
+    <w:rPr>
+      <w:rFonts w:ascii="Tahoma" w:hAnsi="Tahoma" w:cs="Tahoma"/>
+      <w:sz w:val="16"/>
+      <w:szCs w:val="16"/>
+    </w:rPr>
+  </w:style>
+  <w:style w:type="character" w:customStyle="1" w:styleId="BalloonTextChar">
+    <w:name w:val="Balloon Text Char"/>
+    <w:basedOn w:val="DefaultParagraphFont"/>
+    <w:link w:val="BalloonText"/>
+    <w:uiPriority w:val="99"/>
+    <w:semiHidden/>
+    <w:rsid w:val="00C8135B"/>
+    <w:rPr>
+      <w:rFonts w:ascii="Tahoma" w:hAnsi="Tahoma" w:cs="Tahoma"/>
+      <w:sz w:val="16"/>
+      <w:szCs w:val="16"/>
+    </w:rPr>
+  </w:style>
+</w:styles>
+</file>
+
+<file path=word/stylesWithEffects.xml><?xml version="1.0" encoding="utf-8"?>
+<w:styles xmlns:wpc="http://schemas.microsoft.com/office/word/2010/wordprocessingCanvas" xmlns:mc="http://schemas.openxmlformats.org/markup-compatibility/2006" xmlns:o="urn:schemas-microsoft-com:office:office" xmlns:r="http://schemas.openxmlformats.org/officeDocument/2006/relationships" xmlns:m="http://schemas.openxmlformats.org/officeDocument/2006/math" xmlns:v="urn:schemas-microsoft-com:vml" xmlns:wp14="http://schemas.microsoft.com/office/word/2010/wordprocessingDrawing" xmlns:wp="http://schemas.openxmlformats.org/drawingml/2006/wordprocessingDrawing" xmlns:w10="urn:schemas-microsoft-com:office:word" xmlns:w="http://schemas.openxmlformats.org/wordprocessingml/2006/main" xmlns:w14="http://schemas.microsoft.com/office/word/2010/wordml" xmlns:wpg="http://schemas.microsoft.com/office/word/2010/wordprocessingGroup" xmlns:wpi="http://schemas.microsoft.com/office/word/2010/wordprocessingInk" xmlns:wne="http://schemas.microsoft.com/office/word/2006/wordml" xmlns:wps="http://schemas.microsoft.com/office/word/2010/wordprocessingShape" mc:Ignorable="w14 wp14">
   <w:docDefaults>
     <w:rPrDefault>
       <w:rPr>
@@ -941,205 +1481,117 @@
 </w:styles>
 </file>
 
-<file path=word/stylesWithEffects.xml><?xml version="1.0" encoding="utf-8"?>
-<w:styles xmlns:wpc="http://schemas.microsoft.com/office/word/2010/wordprocessingCanvas" xmlns:mc="http://schemas.openxmlformats.org/markup-compatibility/2006" xmlns:o="urn:schemas-microsoft-com:office:office" xmlns:r="http://schemas.openxmlformats.org/officeDocument/2006/relationships" xmlns:m="http://schemas.openxmlformats.org/officeDocument/2006/math" xmlns:v="urn:schemas-microsoft-com:vml" xmlns:wp14="http://schemas.microsoft.com/office/word/2010/wordprocessingDrawing" xmlns:wp="http://schemas.openxmlformats.org/drawingml/2006/wordprocessingDrawing" xmlns:w10="urn:schemas-microsoft-com:office:word" xmlns:w="http://schemas.openxmlformats.org/wordprocessingml/2006/main" xmlns:w14="http://schemas.microsoft.com/office/word/2010/wordml" xmlns:wpg="http://schemas.microsoft.com/office/word/2010/wordprocessingGroup" xmlns:wpi="http://schemas.microsoft.com/office/word/2010/wordprocessingInk" xmlns:wne="http://schemas.microsoft.com/office/word/2006/wordml" xmlns:wps="http://schemas.microsoft.com/office/word/2010/wordprocessingShape" mc:Ignorable="w14 wp14">
-  <w:docDefaults>
-    <w:rPrDefault>
-      <w:rPr>
-        <w:rFonts w:asciiTheme="minorHAnsi" w:eastAsiaTheme="minorHAnsi" w:hAnsiTheme="minorHAnsi" w:cstheme="minorBidi"/>
-        <w:sz w:val="22"/>
-        <w:szCs w:val="22"/>
-        <w:lang w:val="en-US" w:eastAsia="en-US" w:bidi="ar-SA"/>
-      </w:rPr>
-    </w:rPrDefault>
-    <w:pPrDefault>
-      <w:pPr>
-        <w:spacing w:after="200" w:line="276" w:lineRule="auto"/>
-      </w:pPr>
-    </w:pPrDefault>
-  </w:docDefaults>
-  <w:latentStyles w:defLockedState="0" w:defUIPriority="99" w:defSemiHidden="1" w:defUnhideWhenUsed="1" w:defQFormat="0" w:count="267">
-    <w:lsdException w:name="Normal" w:semiHidden="0" w:uiPriority="0" w:unhideWhenUsed="0" w:qFormat="1"/>
-    <w:lsdException w:name="heading 1" w:semiHidden="0" w:uiPriority="9" w:unhideWhenUsed="0" w:qFormat="1"/>
-    <w:lsdException w:name="heading 2" w:uiPriority="9" w:qFormat="1"/>
-    <w:lsdException w:name="heading 3" w:uiPriority="9" w:qFormat="1"/>
-    <w:lsdException w:name="heading 4" w:uiPriority="9" w:qFormat="1"/>
-    <w:lsdException w:name="heading 5" w:uiPriority="9" w:qFormat="1"/>
-    <w:lsdException w:name="heading 6" w:uiPriority="9" w:qFormat="1"/>
-    <w:lsdException w:name="heading 7" w:uiPriority="9" w:qFormat="1"/>
-    <w:lsdException w:name="heading 8" w:uiPriority="9" w:qFormat="1"/>
-    <w:lsdException w:name="heading 9" w:uiPriority="9" w:qFormat="1"/>
-    <w:lsdException w:name="toc 1" w:uiPriority="39"/>
-    <w:lsdException w:name="toc 2" w:uiPriority="39"/>
-    <w:lsdException w:name="toc 3" w:uiPriority="39"/>
-    <w:lsdException w:name="toc 4" w:uiPriority="39"/>
-    <w:lsdException w:name="toc 5" w:uiPriority="39"/>
-    <w:lsdException w:name="toc 6" w:uiPriority="39"/>
-    <w:lsdException w:name="toc 7" w:uiPriority="39"/>
-    <w:lsdException w:name="toc 8" w:uiPriority="39"/>
-    <w:lsdException w:name="toc 9" w:uiPriority="39"/>
-    <w:lsdException w:name="caption" w:uiPriority="35" w:qFormat="1"/>
-    <w:lsdException w:name="Title" w:semiHidden="0" w:uiPriority="10" w:unhideWhenUsed="0" w:qFormat="1"/>
-    <w:lsdException w:name="Default Paragraph Font" w:uiPriority="1"/>
-    <w:lsdException w:name="Subtitle" w:semiHidden="0" w:uiPriority="11" w:unhideWhenUsed="0" w:qFormat="1"/>
-    <w:lsdException w:name="Strong" w:semiHidden="0" w:uiPriority="22" w:unhideWhenUsed="0" w:qFormat="1"/>
-    <w:lsdException w:name="Emphasis" w:semiHidden="0" w:uiPriority="20" w:unhideWhenUsed="0" w:qFormat="1"/>
-    <w:lsdException w:name="Table Grid" w:semiHidden="0" w:uiPriority="59" w:unhideWhenUsed="0"/>
-    <w:lsdException w:name="Placeholder Text" w:unhideWhenUsed="0"/>
-    <w:lsdException w:name="No Spacing" w:semiHidden="0" w:uiPriority="1" w:unhideWhenUsed="0" w:qFormat="1"/>
-    <w:lsdException w:name="Light Shading" w:semiHidden="0" w:uiPriority="60" w:unhideWhenUsed="0"/>
-    <w:lsdException w:name="Light List" w:semiHidden="0" w:uiPriority="61" w:unhideWhenUsed="0"/>
-    <w:lsdException w:name="Light Grid" w:semiHidden="0" w:uiPriority="62" w:unhideWhenUsed="0"/>
-    <w:lsdException w:name="Medium Shading 1" w:semiHidden="0" w:uiPriority="63" w:unhideWhenUsed="0"/>
-    <w:lsdException w:name="Medium Shading 2" w:semiHidden="0" w:uiPriority="64" w:unhideWhenUsed="0"/>
-    <w:lsdException w:name="Medium List 1" w:semiHidden="0" w:uiPriority="65" w:unhideWhenUsed="0"/>
-    <w:lsdException w:name="Medium List 2" w:semiHidden="0" w:uiPriority="66" w:unhideWhenUsed="0"/>
-    <w:lsdException w:name="Medium Grid 1" w:semiHidden="0" w:uiPriority="67" w:unhideWhenUsed="0"/>
-    <w:lsdException w:name="Medium Grid 2" w:semiHidden="0" w:uiPriority="68" w:unhideWhenUsed="0"/>
-    <w:lsdException w:name="Medium Grid 3" w:semiHidden="0" w:uiPriority="69" w:unhideWhenUsed="0"/>
-    <w:lsdException w:name="Dark List" w:semiHidden="0" w:uiPriority="70" w:unhideWhenUsed="0"/>
-    <w:lsdException w:name="Colorful Shading" w:semiHidden="0" w:uiPriority="71" w:unhideWhenUsed="0"/>
-    <w:lsdException w:name="Colorful List" w:semiHidden="0" w:uiPriority="72" w:unhideWhenUsed="0"/>
-    <w:lsdException w:name="Colorful Grid" w:semiHidden="0" w:uiPriority="73" w:unhideWhenUsed="0"/>
-    <w:lsdException w:name="Light Shading Accent 1" w:semiHidden="0" w:uiPriority="60" w:unhideWhenUsed="0"/>
-    <w:lsdException w:name="Light List Accent 1" w:semiHidden="0" w:uiPriority="61" w:unhideWhenUsed="0"/>
-    <w:lsdException w:name="Light Grid Accent 1" w:semiHidden="0" w:uiPriority="62" w:unhideWhenUsed="0"/>
-    <w:lsdException w:name="Medium Shading 1 Accent 1" w:semiHidden="0" w:uiPriority="63" w:unhideWhenUsed="0"/>
-    <w:lsdException w:name="Medium Shading 2 Accent 1" w:semiHidden="0" w:uiPriority="64" w:unhideWhenUsed="0"/>
-    <w:lsdException w:name="Medium List 1 Accent 1" w:semiHidden="0" w:uiPriority="65" w:unhideWhenUsed="0"/>
-    <w:lsdException w:name="Revision" w:unhideWhenUsed="0"/>
-    <w:lsdException w:name="List Paragraph" w:semiHidden="0" w:uiPriority="34" w:unhideWhenUsed="0" w:qFormat="1"/>
-    <w:lsdException w:name="Quote" w:semiHidden="0" w:uiPriority="29" w:unhideWhenUsed="0" w:qFormat="1"/>
-    <w:lsdException w:name="Intense Quote" w:semiHidden="0" w:uiPriority="30" w:unhideWhenUsed="0" w:qFormat="1"/>
-    <w:lsdException w:name="Medium List 2 Accent 1" w:semiHidden="0" w:uiPriority="66" w:unhideWhenUsed="0"/>
-    <w:lsdException w:name="Medium Grid 1 Accent 1" w:semiHidden="0" w:uiPriority="67" w:unhideWhenUsed="0"/>
-    <w:lsdException w:name="Medium Grid 2 Accent 1" w:semiHidden="0" w:uiPriority="68" w:unhideWhenUsed="0"/>
-    <w:lsdException w:name="Medium Grid 3 Accent 1" w:semiHidden="0" w:uiPriority="69" w:unhideWhenUsed="0"/>
-    <w:lsdException w:name="Dark List Accent 1" w:semiHidden="0" w:uiPriority="70" w:unhideWhenUsed="0"/>
-    <w:lsdException w:name="Colorful Shading Accent 1" w:semiHidden="0" w:uiPriority="71" w:unhideWhenUsed="0"/>
-    <w:lsdException w:name="Colorful List Accent 1" w:semiHidden="0" w:uiPriority="72" w:unhideWhenUsed="0"/>
-    <w:lsdException w:name="Colorful Grid Accent 1" w:semiHidden="0" w:uiPriority="73" w:unhideWhenUsed="0"/>
-    <w:lsdException w:name="Light Shading Accent 2" w:semiHidden="0" w:uiPriority="60" w:unhideWhenUsed="0"/>
-    <w:lsdException w:name="Light List Accent 2" w:semiHidden="0" w:uiPriority="61" w:unhideWhenUsed="0"/>
-    <w:lsdException w:name="Light Grid Accent 2" w:semiHidden="0" w:uiPriority="62" w:unhideWhenUsed="0"/>
-    <w:lsdException w:name="Medium Shading 1 Accent 2" w:semiHidden="0" w:uiPriority="63" w:unhideWhenUsed="0"/>
-    <w:lsdException w:name="Medium Shading 2 Accent 2" w:semiHidden="0" w:uiPriority="64" w:unhideWhenUsed="0"/>
-    <w:lsdException w:name="Medium List 1 Accent 2" w:semiHidden="0" w:uiPriority="65" w:unhideWhenUsed="0"/>
-    <w:lsdException w:name="Medium List 2 Accent 2" w:semiHidden="0" w:uiPriority="66" w:unhideWhenUsed="0"/>
-    <w:lsdException w:name="Medium Grid 1 Accent 2" w:semiHidden="0" w:uiPriority="67" w:unhideWhenUsed="0"/>
-    <w:lsdException w:name="Medium Grid 2 Accent 2" w:semiHidden="0" w:uiPriority="68" w:unhideWhenUsed="0"/>
-    <w:lsdException w:name="Medium Grid 3 Accent 2" w:semiHidden="0" w:uiPriority="69" w:unhideWhenUsed="0"/>
-    <w:lsdException w:name="Dark List Accent 2" w:semiHidden="0" w:uiPriority="70" w:unhideWhenUsed="0"/>
-    <w:lsdException w:name="Colorful Shading Accent 2" w:semiHidden="0" w:uiPriority="71" w:unhideWhenUsed="0"/>
-    <w:lsdException w:name="Colorful List Accent 2" w:semiHidden="0" w:uiPriority="72" w:unhideWhenUsed="0"/>
-    <w:lsdException w:name="Colorful Grid Accent 2" w:semiHidden="0" w:uiPriority="73" w:unhideWhenUsed="0"/>
-    <w:lsdException w:name="Light Shading Accent 3" w:semiHidden="0" w:uiPriority="60" w:unhideWhenUsed="0"/>
-    <w:lsdException w:name="Light List Accent 3" w:semiHidden="0" w:uiPriority="61" w:unhideWhenUsed="0"/>
-    <w:lsdException w:name="Light Grid Accent 3" w:semiHidden="0" w:uiPriority="62" w:unhideWhenUsed="0"/>
-    <w:lsdException w:name="Medium Shading 1 Accent 3" w:semiHidden="0" w:uiPriority="63" w:unhideWhenUsed="0"/>
-    <w:lsdException w:name="Medium Shading 2 Accent 3" w:semiHidden="0" w:uiPriority="64" w:unhideWhenUsed="0"/>
-    <w:lsdException w:name="Medium List 1 Accent 3" w:semiHidden="0" w:uiPriority="65" w:unhideWhenUsed="0"/>
-    <w:lsdException w:name="Medium List 2 Accent 3" w:semiHidden="0" w:uiPriority="66" w:unhideWhenUsed="0"/>
-    <w:lsdException w:name="Medium Grid 1 Accent 3" w:semiHidden="0" w:uiPriority="67" w:unhideWhenUsed="0"/>
-    <w:lsdException w:name="Medium Grid 2 Accent 3" w:semiHidden="0" w:uiPriority="68" w:unhideWhenUsed="0"/>
-    <w:lsdException w:name="Medium Grid 3 Accent 3" w:semiHidden="0" w:uiPriority="69" w:unhideWhenUsed="0"/>
-    <w:lsdException w:name="Dark List Accent 3" w:semiHidden="0" w:uiPriority="70" w:unhideWhenUsed="0"/>
-    <w:lsdException w:name="Colorful Shading Accent 3" w:semiHidden="0" w:uiPriority="71" w:unhideWhenUsed="0"/>
-    <w:lsdException w:name="Colorful List Accent 3" w:semiHidden="0" w:uiPriority="72" w:unhideWhenUsed="0"/>
-    <w:lsdException w:name="Colorful Grid Accent 3" w:semiHidden="0" w:uiPriority="73" w:unhideWhenUsed="0"/>
-    <w:lsdException w:name="Light Shading Accent 4" w:semiHidden="0" w:uiPriority="60" w:unhideWhenUsed="0"/>
-    <w:lsdException w:name="Light List Accent 4" w:semiHidden="0" w:uiPriority="61" w:unhideWhenUsed="0"/>
-    <w:lsdException w:name="Light Grid Accent 4" w:semiHidden="0" w:uiPriority="62" w:unhideWhenUsed="0"/>
-    <w:lsdException w:name="Medium Shading 1 Accent 4" w:semiHidden="0" w:uiPriority="63" w:unhideWhenUsed="0"/>
-    <w:lsdException w:name="Medium Shading 2 Accent 4" w:semiHidden="0" w:uiPriority="64" w:unhideWhenUsed="0"/>
-    <w:lsdException w:name="Medium List 1 Accent 4" w:semiHidden="0" w:uiPriority="65" w:unhideWhenUsed="0"/>
-    <w:lsdException w:name="Medium List 2 Accent 4" w:semiHidden="0" w:uiPriority="66" w:unhideWhenUsed="0"/>
-    <w:lsdException w:name="Medium Grid 1 Accent 4" w:semiHidden="0" w:uiPriority="67" w:unhideWhenUsed="0"/>
-    <w:lsdException w:name="Medium Grid 2 Accent 4" w:semiHidden="0" w:uiPriority="68" w:unhideWhenUsed="0"/>
-    <w:lsdException w:name="Medium Grid 3 Accent 4" w:semiHidden="0" w:uiPriority="69" w:unhideWhenUsed="0"/>
-    <w:lsdException w:name="Dark List Accent 4" w:semiHidden="0" w:uiPriority="70" w:unhideWhenUsed="0"/>
-    <w:lsdException w:name="Colorful Shading Accent 4" w:semiHidden="0" w:uiPriority="71" w:unhideWhenUsed="0"/>
-    <w:lsdException w:name="Colorful List Accent 4" w:semiHidden="0" w:uiPriority="72" w:unhideWhenUsed="0"/>
-    <w:lsdException w:name="Colorful Grid Accent 4" w:semiHidden="0" w:uiPriority="73" w:unhideWhenUsed="0"/>
-    <w:lsdException w:name="Light Shading Accent 5" w:semiHidden="0" w:uiPriority="60" w:unhideWhenUsed="0"/>
-    <w:lsdException w:name="Light List Accent 5" w:semiHidden="0" w:uiPriority="61" w:unhideWhenUsed="0"/>
-    <w:lsdException w:name="Light Grid Accent 5" w:semiHidden="0" w:uiPriority="62" w:unhideWhenUsed="0"/>
-    <w:lsdException w:name="Medium Shading 1 Accent 5" w:semiHidden="0" w:uiPriority="63" w:unhideWhenUsed="0"/>
-    <w:lsdException w:name="Medium Shading 2 Accent 5" w:semiHidden="0" w:uiPriority="64" w:unhideWhenUsed="0"/>
-    <w:lsdException w:name="Medium List 1 Accent 5" w:semiHidden="0" w:uiPriority="65" w:unhideWhenUsed="0"/>
-    <w:lsdException w:name="Medium List 2 Accent 5" w:semiHidden="0" w:uiPriority="66" w:unhideWhenUsed="0"/>
-    <w:lsdException w:name="Medium Grid 1 Accent 5" w:semiHidden="0" w:uiPriority="67" w:unhideWhenUsed="0"/>
-    <w:lsdException w:name="Medium Grid 2 Accent 5" w:semiHidden="0" w:uiPriority="68" w:unhideWhenUsed="0"/>
-    <w:lsdException w:name="Medium Grid 3 Accent 5" w:semiHidden="0" w:uiPriority="69" w:unhideWhenUsed="0"/>
-    <w:lsdException w:name="Dark List Accent 5" w:semiHidden="0" w:uiPriority="70" w:unhideWhenUsed="0"/>
-    <w:lsdException w:name="Colorful Shading Accent 5" w:semiHidden="0" w:uiPriority="71" w:unhideWhenUsed="0"/>
-    <w:lsdException w:name="Colorful List Accent 5" w:semiHidden="0" w:uiPriority="72" w:unhideWhenUsed="0"/>
-    <w:lsdException w:name="Colorful Grid Accent 5" w:semiHidden="0" w:uiPriority="73" w:unhideWhenUsed="0"/>
-    <w:lsdException w:name="Light Shading Accent 6" w:semiHidden="0" w:uiPriority="60" w:unhideWhenUsed="0"/>
-    <w:lsdException w:name="Light List Accent 6" w:semiHidden="0" w:uiPriority="61" w:unhideWhenUsed="0"/>
-    <w:lsdException w:name="Light Grid Accent 6" w:semiHidden="0" w:uiPriority="62" w:unhideWhenUsed="0"/>
-    <w:lsdException w:name="Medium Shading 1 Accent 6" w:semiHidden="0" w:uiPriority="63" w:unhideWhenUsed="0"/>
-    <w:lsdException w:name="Medium Shading 2 Accent 6" w:semiHidden="0" w:uiPriority="64" w:unhideWhenUsed="0"/>
-    <w:lsdException w:name="Medium List 1 Accent 6" w:semiHidden="0" w:uiPriority="65" w:unhideWhenUsed="0"/>
-    <w:lsdException w:name="Medium List 2 Accent 6" w:semiHidden="0" w:uiPriority="66" w:unhideWhenUsed="0"/>
-    <w:lsdException w:name="Medium Grid 1 Accent 6" w:semiHidden="0" w:uiPriority="67" w:unhideWhenUsed="0"/>
-    <w:lsdException w:name="Medium Grid 2 Accent 6" w:semiHidden="0" w:uiPriority="68" w:unhideWhenUsed="0"/>
-    <w:lsdException w:name="Medium Grid 3 Accent 6" w:semiHidden="0" w:uiPriority="69" w:unhideWhenUsed="0"/>
-    <w:lsdException w:name="Dark List Accent 6" w:semiHidden="0" w:uiPriority="70" w:unhideWhenUsed="0"/>
-    <w:lsdException w:name="Colorful Shading Accent 6" w:semiHidden="0" w:uiPriority="71" w:unhideWhenUsed="0"/>
-    <w:lsdException w:name="Colorful List Accent 6" w:semiHidden="0" w:uiPriority="72" w:unhideWhenUsed="0"/>
-    <w:lsdException w:name="Colorful Grid Accent 6" w:semiHidden="0" w:uiPriority="73" w:unhideWhenUsed="0"/>
-    <w:lsdException w:name="Subtle Emphasis" w:semiHidden="0" w:uiPriority="19" w:unhideWhenUsed="0" w:qFormat="1"/>
-    <w:lsdException w:name="Intense Emphasis" w:semiHidden="0" w:uiPriority="21" w:unhideWhenUsed="0" w:qFormat="1"/>
-    <w:lsdException w:name="Subtle Reference" w:semiHidden="0" w:uiPriority="31" w:unhideWhenUsed="0" w:qFormat="1"/>
-    <w:lsdException w:name="Intense Reference" w:semiHidden="0" w:uiPriority="32" w:unhideWhenUsed="0" w:qFormat="1"/>
-    <w:lsdException w:name="Book Title" w:semiHidden="0" w:uiPriority="33" w:unhideWhenUsed="0" w:qFormat="1"/>
-    <w:lsdException w:name="Bibliography" w:uiPriority="37"/>
-    <w:lsdException w:name="TOC Heading" w:uiPriority="39" w:qFormat="1"/>
-  </w:latentStyles>
-  <w:style w:type="paragraph" w:default="1" w:styleId="Normal">
-    <w:name w:val="Normal"/>
-    <w:qFormat/>
-  </w:style>
-  <w:style w:type="character" w:default="1" w:styleId="DefaultParagraphFont">
-    <w:name w:val="Default Paragraph Font"/>
-    <w:uiPriority w:val="1"/>
-    <w:semiHidden/>
-    <w:unhideWhenUsed/>
-  </w:style>
-  <w:style w:type="table" w:default="1" w:styleId="TableNormal">
-    <w:name w:val="Normal Table"/>
-    <w:uiPriority w:val="99"/>
-    <w:semiHidden/>
-    <w:unhideWhenUsed/>
-    <w:tblPr>
-      <w:tblInd w:w="0" w:type="dxa"/>
-      <w:tblCellMar>
-        <w:top w:w="0" w:type="dxa"/>
-        <w:left w:w="108" w:type="dxa"/>
-        <w:bottom w:w="0" w:type="dxa"/>
-        <w:right w:w="108" w:type="dxa"/>
-      </w:tblCellMar>
-    </w:tblPr>
-  </w:style>
-  <w:style w:type="numbering" w:default="1" w:styleId="NoList">
-    <w:name w:val="No List"/>
-    <w:uiPriority w:val="99"/>
-    <w:semiHidden/>
-    <w:unhideWhenUsed/>
-  </w:style>
-  <w:style w:type="paragraph" w:styleId="ListParagraph">
-    <w:name w:val="List Paragraph"/>
-    <w:basedOn w:val="Normal"/>
-    <w:uiPriority w:val="34"/>
-    <w:qFormat/>
-    <w:rsid w:val="00A9310A"/>
-    <w:pPr>
-      <w:ind w:left="720"/>
-      <w:contextualSpacing/>
-    </w:pPr>
-  </w:style>
-</w:styles>
+<file path=word/charts/chart1.xml><?xml version="1.0" encoding="utf-8"?>
+<c:chartSpace xmlns:c="http://schemas.openxmlformats.org/drawingml/2006/chart" xmlns:a="http://schemas.openxmlformats.org/drawingml/2006/main" xmlns:r="http://schemas.openxmlformats.org/officeDocument/2006/relationships">
+  <c:date1904 val="1"/>
+  <c:lang val="en-US"/>
+  <c:chart>
+    <c:plotArea>
+      <c:layout>
+        <c:manualLayout>
+          <c:layoutTarget val="inner"/>
+          <c:xMode val="edge"/>
+          <c:yMode val="edge"/>
+          <c:x val="9.6893599386303E-2"/>
+          <c:y val="7.8285440126435804E-2"/>
+          <c:w val="0.83023363400963468"/>
+          <c:h val="0.84036636045494251"/>
+        </c:manualLayout>
+      </c:layout>
+      <c:barChart>
+        <c:barDir val="col"/>
+        <c:grouping val="clustered"/>
+        <c:ser>
+          <c:idx val="0"/>
+          <c:order val="0"/>
+          <c:cat>
+            <c:strRef>
+              <c:f>Sheet1!$B$1:$B$6</c:f>
+              <c:strCache>
+                <c:ptCount val="6"/>
+                <c:pt idx="0">
+                  <c:v>Some terms in general</c:v>
+                </c:pt>
+                <c:pt idx="1">
+                  <c:v>Using Weka feature selection</c:v>
+                </c:pt>
+                <c:pt idx="2">
+                  <c:v>SMO</c:v>
+                </c:pt>
+                <c:pt idx="3">
+                  <c:v>Specialized Lexicon</c:v>
+                </c:pt>
+                <c:pt idx="4">
+                  <c:v>POS tags as features</c:v>
+                </c:pt>
+                <c:pt idx="5">
+                  <c:v>Comparing the features across classifiers</c:v>
+                </c:pt>
+              </c:strCache>
+            </c:strRef>
+          </c:cat>
+          <c:val>
+            <c:numRef>
+              <c:f>Sheet1!$A$1:$A$6</c:f>
+              <c:numCache>
+                <c:formatCode>General</c:formatCode>
+                <c:ptCount val="6"/>
+                <c:pt idx="0">
+                  <c:v>38</c:v>
+                </c:pt>
+                <c:pt idx="1">
+                  <c:v>42</c:v>
+                </c:pt>
+                <c:pt idx="2">
+                  <c:v>45</c:v>
+                </c:pt>
+                <c:pt idx="3">
+                  <c:v>50</c:v>
+                </c:pt>
+                <c:pt idx="4">
+                  <c:v>52</c:v>
+                </c:pt>
+                <c:pt idx="5">
+                  <c:v>58</c:v>
+                </c:pt>
+              </c:numCache>
+            </c:numRef>
+          </c:val>
+        </c:ser>
+        <c:axId val="70494080"/>
+        <c:axId val="74917760"/>
+      </c:barChart>
+      <c:catAx>
+        <c:axId val="70494080"/>
+        <c:scaling>
+          <c:orientation val="minMax"/>
+        </c:scaling>
+        <c:axPos val="b"/>
+        <c:tickLblPos val="nextTo"/>
+        <c:crossAx val="74917760"/>
+        <c:crosses val="autoZero"/>
+        <c:auto val="1"/>
+        <c:lblAlgn val="ctr"/>
+        <c:lblOffset val="100"/>
+      </c:catAx>
+      <c:valAx>
+        <c:axId val="74917760"/>
+        <c:scaling>
+          <c:orientation val="minMax"/>
+        </c:scaling>
+        <c:axPos val="l"/>
+        <c:majorGridlines/>
+        <c:numFmt formatCode="General" sourceLinked="1"/>
+        <c:tickLblPos val="nextTo"/>
+        <c:crossAx val="70494080"/>
+        <c:crosses val="autoZero"/>
+        <c:crossBetween val="between"/>
+      </c:valAx>
+    </c:plotArea>
+    <c:plotVisOnly val="1"/>
+  </c:chart>
+  <c:externalData r:id="rId1"/>
+</c:chartSpace>
 </file>
 
 <file path=word/theme/theme1.xml><?xml version="1.0" encoding="utf-8"?>

</xml_diff>